<commit_message>
Second draft of the report
</commit_message>
<xml_diff>
--- a/Reports/Team 10 Report.docx
+++ b/Reports/Team 10 Report.docx
@@ -24,68 +24,73 @@
     </w:p>
     <w:p>
       <w:pPr>
-        <w:spacing w:line="360" w:lineRule="auto"/>
-        <w:jc w:val="center"/>
-        <w:rPr>
-          <w:rFonts w:ascii="Wide Latin" w:hAnsi="Wide Latin"/>
-          <w:sz w:val="56"/>
-          <w:szCs w:val="56"/>
-        </w:rPr>
-      </w:pPr>
-      <w:r>
-        <w:rPr>
-          <w:rFonts w:ascii="Wide Latin" w:hAnsi="Wide Latin"/>
-          <w:noProof/>
-          <w:sz w:val="56"/>
-          <w:szCs w:val="56"/>
-        </w:rPr>
-        <w:t>IMAGE</w:t>
-      </w:r>
-    </w:p>
-    <w:p>
-      <w:pPr>
         <w:autoSpaceDE w:val="0"/>
         <w:autoSpaceDN w:val="0"/>
         <w:adjustRightInd w:val="0"/>
         <w:spacing w:after="0" w:line="360" w:lineRule="auto"/>
         <w:jc w:val="center"/>
         <w:rPr>
-          <w:rFonts w:ascii="VT323-Regular" w:cs="VT323-Regular"/>
-          <w:color w:val="291B25"/>
-          <w:kern w:val="0"/>
-          <w:sz w:val="33"/>
-          <w:szCs w:val="33"/>
+          <w:rFonts w:ascii="Wide Latin" w:hAnsi="Wide Latin"/>
+          <w:noProof/>
+          <w:sz w:val="56"/>
+          <w:szCs w:val="56"/>
         </w:rPr>
       </w:pPr>
       <w:r>
         <w:rPr>
-          <w:rFonts w:ascii="VT323-Regular" w:cs="VT323-Regular"/>
-          <w:color w:val="291B25"/>
-          <w:kern w:val="0"/>
-          <w:sz w:val="33"/>
-          <w:szCs w:val="33"/>
-        </w:rPr>
-        <w:t>Computer Graphics Project</w:t>
-      </w:r>
-      <w:r>
-        <w:rPr>
-          <w:rFonts w:ascii="VT323-Regular" w:cs="VT323-Regular"/>
-          <w:color w:val="291B25"/>
-          <w:kern w:val="0"/>
-          <w:sz w:val="33"/>
-          <w:szCs w:val="33"/>
-        </w:rPr>
-        <w:t xml:space="preserve"> </w:t>
-      </w:r>
-      <w:r>
-        <w:rPr>
-          <w:rFonts w:ascii="VT323-Regular" w:cs="VT323-Regular"/>
-          <w:color w:val="291B25"/>
-          <w:kern w:val="0"/>
-          <w:sz w:val="33"/>
-          <w:szCs w:val="33"/>
-        </w:rPr>
-        <w:t>- Final Phase</w:t>
+          <w:rFonts w:ascii="Wide Latin" w:hAnsi="Wide Latin"/>
+          <w:noProof/>
+          <w:sz w:val="56"/>
+          <w:szCs w:val="56"/>
+        </w:rPr>
+        <w:drawing>
+          <wp:inline distT="0" distB="0" distL="0" distR="0" wp14:anchorId="5923EE36" wp14:editId="1E7CD58A">
+            <wp:extent cx="6080407" cy="4558843"/>
+            <wp:effectExtent l="0" t="0" r="0" b="0"/>
+            <wp:docPr id="1677047001" name="Picture 1"/>
+            <wp:cNvGraphicFramePr>
+              <a:graphicFrameLocks xmlns:a="http://schemas.openxmlformats.org/drawingml/2006/main" noChangeAspect="1"/>
+            </wp:cNvGraphicFramePr>
+            <a:graphic xmlns:a="http://schemas.openxmlformats.org/drawingml/2006/main">
+              <a:graphicData uri="http://schemas.openxmlformats.org/drawingml/2006/picture">
+                <pic:pic xmlns:pic="http://schemas.openxmlformats.org/drawingml/2006/picture">
+                  <pic:nvPicPr>
+                    <pic:cNvPr id="0" name="Picture 1"/>
+                    <pic:cNvPicPr>
+                      <a:picLocks noChangeAspect="1" noChangeArrowheads="1"/>
+                    </pic:cNvPicPr>
+                  </pic:nvPicPr>
+                  <pic:blipFill>
+                    <a:blip r:embed="rId5" cstate="print">
+                      <a:extLst>
+                        <a:ext uri="{28A0092B-C50C-407E-A947-70E740481C1C}">
+                          <a14:useLocalDpi xmlns:a14="http://schemas.microsoft.com/office/drawing/2010/main" val="0"/>
+                        </a:ext>
+                      </a:extLst>
+                    </a:blip>
+                    <a:srcRect/>
+                    <a:stretch>
+                      <a:fillRect/>
+                    </a:stretch>
+                  </pic:blipFill>
+                  <pic:spPr bwMode="auto">
+                    <a:xfrm>
+                      <a:off x="0" y="0"/>
+                      <a:ext cx="6098882" cy="4572695"/>
+                    </a:xfrm>
+                    <a:prstGeom prst="rect">
+                      <a:avLst/>
+                    </a:prstGeom>
+                    <a:noFill/>
+                    <a:ln>
+                      <a:noFill/>
+                    </a:ln>
+                  </pic:spPr>
+                </pic:pic>
+              </a:graphicData>
+            </a:graphic>
+          </wp:inline>
+        </w:drawing>
       </w:r>
     </w:p>
     <w:p>
@@ -97,6 +102,48 @@
         <w:jc w:val="center"/>
         <w:rPr>
           <w:rFonts w:ascii="VT323-Regular" w:cs="VT323-Regular"/>
+          <w:color w:val="291B25"/>
+          <w:kern w:val="0"/>
+          <w:sz w:val="33"/>
+          <w:szCs w:val="33"/>
+        </w:rPr>
+      </w:pPr>
+    </w:p>
+    <w:p>
+      <w:pPr>
+        <w:autoSpaceDE w:val="0"/>
+        <w:autoSpaceDN w:val="0"/>
+        <w:adjustRightInd w:val="0"/>
+        <w:spacing w:after="0" w:line="360" w:lineRule="auto"/>
+        <w:jc w:val="center"/>
+        <w:rPr>
+          <w:rFonts w:ascii="VT323-Regular" w:cs="VT323-Regular"/>
+          <w:color w:val="291B25"/>
+          <w:kern w:val="0"/>
+          <w:sz w:val="33"/>
+          <w:szCs w:val="33"/>
+        </w:rPr>
+      </w:pPr>
+      <w:r>
+        <w:rPr>
+          <w:rFonts w:ascii="VT323-Regular" w:cs="VT323-Regular"/>
+          <w:color w:val="291B25"/>
+          <w:kern w:val="0"/>
+          <w:sz w:val="33"/>
+          <w:szCs w:val="33"/>
+        </w:rPr>
+        <w:t>Computer Graphics Project - Final Phase</w:t>
+      </w:r>
+    </w:p>
+    <w:p>
+      <w:pPr>
+        <w:autoSpaceDE w:val="0"/>
+        <w:autoSpaceDN w:val="0"/>
+        <w:adjustRightInd w:val="0"/>
+        <w:spacing w:after="0" w:line="360" w:lineRule="auto"/>
+        <w:jc w:val="center"/>
+        <w:rPr>
+          <w:rFonts w:ascii="VT323-Regular" w:cs="VT323-Regular"/>
           <w:color w:val="C00000"/>
           <w:kern w:val="0"/>
           <w:sz w:val="33"/>
@@ -146,110 +193,6 @@
         </w:rPr>
         <w:t xml:space="preserve">Yahia </w:t>
       </w:r>
-    </w:p>
-    <w:p>
-      <w:pPr>
-        <w:spacing w:line="360" w:lineRule="auto"/>
-        <w:jc w:val="center"/>
-        <w:rPr>
-          <w:rFonts w:ascii="VT323-Regular" w:cs="VT323-Regular"/>
-          <w:color w:val="291B25"/>
-          <w:kern w:val="0"/>
-          <w:sz w:val="41"/>
-          <w:szCs w:val="41"/>
-        </w:rPr>
-      </w:pPr>
-    </w:p>
-    <w:p>
-      <w:pPr>
-        <w:spacing w:line="360" w:lineRule="auto"/>
-        <w:jc w:val="center"/>
-        <w:rPr>
-          <w:rFonts w:ascii="VT323-Regular" w:cs="VT323-Regular"/>
-          <w:color w:val="291B25"/>
-          <w:kern w:val="0"/>
-          <w:sz w:val="41"/>
-          <w:szCs w:val="41"/>
-        </w:rPr>
-      </w:pPr>
-    </w:p>
-    <w:p>
-      <w:pPr>
-        <w:spacing w:line="360" w:lineRule="auto"/>
-        <w:jc w:val="center"/>
-        <w:rPr>
-          <w:rFonts w:ascii="VT323-Regular" w:cs="VT323-Regular"/>
-          <w:color w:val="291B25"/>
-          <w:kern w:val="0"/>
-          <w:sz w:val="41"/>
-          <w:szCs w:val="41"/>
-        </w:rPr>
-      </w:pPr>
-    </w:p>
-    <w:p>
-      <w:pPr>
-        <w:spacing w:line="360" w:lineRule="auto"/>
-        <w:jc w:val="center"/>
-        <w:rPr>
-          <w:rFonts w:ascii="VT323-Regular" w:cs="VT323-Regular"/>
-          <w:color w:val="291B25"/>
-          <w:kern w:val="0"/>
-          <w:sz w:val="41"/>
-          <w:szCs w:val="41"/>
-        </w:rPr>
-      </w:pPr>
-    </w:p>
-    <w:p>
-      <w:pPr>
-        <w:spacing w:line="360" w:lineRule="auto"/>
-        <w:jc w:val="center"/>
-        <w:rPr>
-          <w:rFonts w:ascii="VT323-Regular" w:cs="VT323-Regular"/>
-          <w:color w:val="291B25"/>
-          <w:kern w:val="0"/>
-          <w:sz w:val="41"/>
-          <w:szCs w:val="41"/>
-        </w:rPr>
-      </w:pPr>
-    </w:p>
-    <w:p>
-      <w:pPr>
-        <w:spacing w:line="360" w:lineRule="auto"/>
-        <w:jc w:val="center"/>
-        <w:rPr>
-          <w:rFonts w:ascii="VT323-Regular" w:cs="VT323-Regular"/>
-          <w:color w:val="291B25"/>
-          <w:kern w:val="0"/>
-          <w:sz w:val="41"/>
-          <w:szCs w:val="41"/>
-        </w:rPr>
-      </w:pPr>
-    </w:p>
-    <w:p>
-      <w:pPr>
-        <w:spacing w:line="360" w:lineRule="auto"/>
-        <w:jc w:val="center"/>
-        <w:rPr>
-          <w:rFonts w:ascii="VT323-Regular" w:cs="VT323-Regular"/>
-          <w:color w:val="291B25"/>
-          <w:kern w:val="0"/>
-          <w:sz w:val="41"/>
-          <w:szCs w:val="41"/>
-        </w:rPr>
-      </w:pPr>
-    </w:p>
-    <w:p>
-      <w:pPr>
-        <w:spacing w:line="360" w:lineRule="auto"/>
-        <w:jc w:val="center"/>
-        <w:rPr>
-          <w:rFonts w:ascii="VT323-Regular" w:cs="VT323-Regular"/>
-          <w:color w:val="291B25"/>
-          <w:kern w:val="0"/>
-          <w:sz w:val="41"/>
-          <w:szCs w:val="41"/>
-        </w:rPr>
-      </w:pPr>
     </w:p>
     <w:p>
       <w:pPr>
@@ -631,6 +574,28 @@
                 <w:rFonts w:ascii="VT323-Regular" w:cs="VT323-Regular"/>
                 <w:color w:val="291B25"/>
                 <w:kern w:val="0"/>
+                <w:sz w:val="31"/>
+                <w:szCs w:val="31"/>
+              </w:rPr>
+            </w:pPr>
+            <w:r>
+              <w:rPr>
+                <w:rFonts w:ascii="VT323-Regular" w:cs="VT323-Regular"/>
+                <w:color w:val="291B25"/>
+                <w:kern w:val="0"/>
+                <w:sz w:val="31"/>
+                <w:szCs w:val="31"/>
+              </w:rPr>
+              <w:t>Building the map,</w:t>
+            </w:r>
+          </w:p>
+          <w:p>
+            <w:pPr>
+              <w:jc w:val="center"/>
+              <w:rPr>
+                <w:rFonts w:ascii="VT323-Regular" w:cs="VT323-Regular"/>
+                <w:color w:val="291B25"/>
+                <w:kern w:val="0"/>
                 <w:sz w:val="33"/>
                 <w:szCs w:val="33"/>
               </w:rPr>
@@ -754,18 +719,8 @@
                 <w:sz w:val="40"/>
                 <w:szCs w:val="40"/>
               </w:rPr>
-              <w:t xml:space="preserve">Abdelrahman </w:t>
-            </w:r>
-            <w:proofErr w:type="spellStart"/>
-            <w:r>
-              <w:rPr>
-                <w:rFonts w:asciiTheme="majorBidi" w:hAnsiTheme="majorBidi" w:cstheme="majorBidi"/>
-                <w:sz w:val="40"/>
-                <w:szCs w:val="40"/>
-              </w:rPr>
-              <w:t>Hamdy</w:t>
-            </w:r>
-            <w:proofErr w:type="spellEnd"/>
+              <w:t>Abdelrahman Hamdy</w:t>
+            </w:r>
           </w:p>
         </w:tc>
         <w:tc>
@@ -1038,18 +993,8 @@
                 <w:szCs w:val="40"/>
               </w:rPr>
               <w:lastRenderedPageBreak/>
-              <w:t xml:space="preserve">Abdelrahman </w:t>
-            </w:r>
-            <w:proofErr w:type="spellStart"/>
-            <w:r>
-              <w:rPr>
-                <w:rFonts w:asciiTheme="majorBidi" w:hAnsiTheme="majorBidi" w:cstheme="majorBidi"/>
-                <w:sz w:val="40"/>
-                <w:szCs w:val="40"/>
-              </w:rPr>
-              <w:t>Noaman</w:t>
-            </w:r>
-            <w:proofErr w:type="spellEnd"/>
+              <w:t>Abdelrahman Noaman</w:t>
+            </w:r>
           </w:p>
         </w:tc>
         <w:tc>
@@ -1296,18 +1241,8 @@
                 <w:sz w:val="40"/>
                 <w:szCs w:val="40"/>
               </w:rPr>
-              <w:t xml:space="preserve">Yousef Khaled </w:t>
-            </w:r>
-            <w:proofErr w:type="spellStart"/>
-            <w:r>
-              <w:rPr>
-                <w:rFonts w:asciiTheme="majorBidi" w:hAnsiTheme="majorBidi" w:cstheme="majorBidi"/>
-                <w:sz w:val="40"/>
-                <w:szCs w:val="40"/>
-              </w:rPr>
-              <w:t>Alwaer</w:t>
-            </w:r>
-            <w:proofErr w:type="spellEnd"/>
+              <w:t>Yousef Khaled Alwaer</w:t>
+            </w:r>
           </w:p>
         </w:tc>
         <w:tc>
@@ -1631,6 +1566,31 @@
           <w:rFonts w:ascii="VT323-Regular" w:cs="VT323-Regular"/>
           <w:color w:val="291B25"/>
           <w:kern w:val="0"/>
+          <w:sz w:val="35"/>
+          <w:szCs w:val="35"/>
+        </w:rPr>
+      </w:pPr>
+      <w:r>
+        <w:rPr>
+          <w:rFonts w:ascii="VT323-Regular" w:cs="VT323-Regular"/>
+          <w:color w:val="291B25"/>
+          <w:kern w:val="0"/>
+          <w:sz w:val="35"/>
+          <w:szCs w:val="35"/>
+        </w:rPr>
+        <w:t>Main Menu</w:t>
+      </w:r>
+    </w:p>
+    <w:p>
+      <w:pPr>
+        <w:pStyle w:val="ListParagraph"/>
+        <w:spacing w:line="360" w:lineRule="auto"/>
+        <w:ind w:left="1080"/>
+        <w:jc w:val="center"/>
+        <w:rPr>
+          <w:rFonts w:ascii="VT323-Regular" w:cs="VT323-Regular"/>
+          <w:color w:val="291B25"/>
+          <w:kern w:val="0"/>
           <w:sz w:val="41"/>
           <w:szCs w:val="41"/>
         </w:rPr>
@@ -1638,27 +1598,61 @@
       <w:r>
         <w:rPr>
           <w:rFonts w:ascii="VT323-Regular" w:cs="VT323-Regular"/>
+          <w:noProof/>
           <w:color w:val="291B25"/>
           <w:kern w:val="0"/>
           <w:sz w:val="41"/>
           <w:szCs w:val="41"/>
         </w:rPr>
-        <w:t>Main Menu</w:t>
+        <w:drawing>
+          <wp:inline distT="0" distB="0" distL="0" distR="0" wp14:anchorId="63904804" wp14:editId="63942B37">
+            <wp:extent cx="4019413" cy="2826264"/>
+            <wp:effectExtent l="0" t="0" r="635" b="0"/>
+            <wp:docPr id="973498846" name="Picture 3"/>
+            <wp:cNvGraphicFramePr>
+              <a:graphicFrameLocks xmlns:a="http://schemas.openxmlformats.org/drawingml/2006/main" noChangeAspect="1"/>
+            </wp:cNvGraphicFramePr>
+            <a:graphic xmlns:a="http://schemas.openxmlformats.org/drawingml/2006/main">
+              <a:graphicData uri="http://schemas.openxmlformats.org/drawingml/2006/picture">
+                <pic:pic xmlns:pic="http://schemas.openxmlformats.org/drawingml/2006/picture">
+                  <pic:nvPicPr>
+                    <pic:cNvPr id="0" name="Picture 3"/>
+                    <pic:cNvPicPr>
+                      <a:picLocks noChangeAspect="1" noChangeArrowheads="1"/>
+                    </pic:cNvPicPr>
+                  </pic:nvPicPr>
+                  <pic:blipFill>
+                    <a:blip r:embed="rId6" cstate="print">
+                      <a:extLst>
+                        <a:ext uri="{28A0092B-C50C-407E-A947-70E740481C1C}">
+                          <a14:useLocalDpi xmlns:a14="http://schemas.microsoft.com/office/drawing/2010/main" val="0"/>
+                        </a:ext>
+                      </a:extLst>
+                    </a:blip>
+                    <a:srcRect/>
+                    <a:stretch>
+                      <a:fillRect/>
+                    </a:stretch>
+                  </pic:blipFill>
+                  <pic:spPr bwMode="auto">
+                    <a:xfrm>
+                      <a:off x="0" y="0"/>
+                      <a:ext cx="4049760" cy="2847603"/>
+                    </a:xfrm>
+                    <a:prstGeom prst="rect">
+                      <a:avLst/>
+                    </a:prstGeom>
+                    <a:noFill/>
+                    <a:ln>
+                      <a:noFill/>
+                    </a:ln>
+                  </pic:spPr>
+                </pic:pic>
+              </a:graphicData>
+            </a:graphic>
+          </wp:inline>
+        </w:drawing>
       </w:r>
-    </w:p>
-    <w:p>
-      <w:pPr>
-        <w:pStyle w:val="ListParagraph"/>
-        <w:spacing w:line="360" w:lineRule="auto"/>
-        <w:ind w:left="1080"/>
-        <w:rPr>
-          <w:rFonts w:ascii="VT323-Regular" w:cs="VT323-Regular"/>
-          <w:color w:val="291B25"/>
-          <w:kern w:val="0"/>
-          <w:sz w:val="41"/>
-          <w:szCs w:val="41"/>
-        </w:rPr>
-      </w:pPr>
     </w:p>
     <w:p>
       <w:pPr>
@@ -1672,6 +1666,29 @@
           <w:rFonts w:ascii="VT323-Regular" w:cs="VT323-Regular"/>
           <w:color w:val="291B25"/>
           <w:kern w:val="0"/>
+          <w:sz w:val="35"/>
+          <w:szCs w:val="35"/>
+        </w:rPr>
+      </w:pPr>
+      <w:r>
+        <w:rPr>
+          <w:rFonts w:ascii="VT323-Regular" w:cs="VT323-Regular"/>
+          <w:color w:val="291B25"/>
+          <w:kern w:val="0"/>
+          <w:sz w:val="35"/>
+          <w:szCs w:val="35"/>
+        </w:rPr>
+        <w:t>Win State</w:t>
+      </w:r>
+    </w:p>
+    <w:p>
+      <w:pPr>
+        <w:pStyle w:val="ListParagraph"/>
+        <w:jc w:val="center"/>
+        <w:rPr>
+          <w:rFonts w:ascii="VT323-Regular" w:cs="VT323-Regular"/>
+          <w:color w:val="291B25"/>
+          <w:kern w:val="0"/>
           <w:sz w:val="41"/>
           <w:szCs w:val="41"/>
         </w:rPr>
@@ -1679,25 +1696,61 @@
       <w:r>
         <w:rPr>
           <w:rFonts w:ascii="VT323-Regular" w:cs="VT323-Regular"/>
+          <w:noProof/>
           <w:color w:val="291B25"/>
           <w:kern w:val="0"/>
           <w:sz w:val="41"/>
           <w:szCs w:val="41"/>
         </w:rPr>
-        <w:t>Win State</w:t>
+        <w:drawing>
+          <wp:inline distT="0" distB="0" distL="0" distR="0" wp14:anchorId="4005632E" wp14:editId="7C315EF1">
+            <wp:extent cx="3815482" cy="3815482"/>
+            <wp:effectExtent l="0" t="0" r="0" b="0"/>
+            <wp:docPr id="1145128561" name="Picture 1"/>
+            <wp:cNvGraphicFramePr>
+              <a:graphicFrameLocks xmlns:a="http://schemas.openxmlformats.org/drawingml/2006/main" noChangeAspect="1"/>
+            </wp:cNvGraphicFramePr>
+            <a:graphic xmlns:a="http://schemas.openxmlformats.org/drawingml/2006/main">
+              <a:graphicData uri="http://schemas.openxmlformats.org/drawingml/2006/picture">
+                <pic:pic xmlns:pic="http://schemas.openxmlformats.org/drawingml/2006/picture">
+                  <pic:nvPicPr>
+                    <pic:cNvPr id="0" name="Picture 1"/>
+                    <pic:cNvPicPr>
+                      <a:picLocks noChangeAspect="1" noChangeArrowheads="1"/>
+                    </pic:cNvPicPr>
+                  </pic:nvPicPr>
+                  <pic:blipFill>
+                    <a:blip r:embed="rId7" cstate="print">
+                      <a:extLst>
+                        <a:ext uri="{28A0092B-C50C-407E-A947-70E740481C1C}">
+                          <a14:useLocalDpi xmlns:a14="http://schemas.microsoft.com/office/drawing/2010/main" val="0"/>
+                        </a:ext>
+                      </a:extLst>
+                    </a:blip>
+                    <a:srcRect/>
+                    <a:stretch>
+                      <a:fillRect/>
+                    </a:stretch>
+                  </pic:blipFill>
+                  <pic:spPr bwMode="auto">
+                    <a:xfrm>
+                      <a:off x="0" y="0"/>
+                      <a:ext cx="3839136" cy="3839136"/>
+                    </a:xfrm>
+                    <a:prstGeom prst="rect">
+                      <a:avLst/>
+                    </a:prstGeom>
+                    <a:noFill/>
+                    <a:ln>
+                      <a:noFill/>
+                    </a:ln>
+                  </pic:spPr>
+                </pic:pic>
+              </a:graphicData>
+            </a:graphic>
+          </wp:inline>
+        </w:drawing>
       </w:r>
-    </w:p>
-    <w:p>
-      <w:pPr>
-        <w:pStyle w:val="ListParagraph"/>
-        <w:rPr>
-          <w:rFonts w:ascii="VT323-Regular" w:cs="VT323-Regular"/>
-          <w:color w:val="291B25"/>
-          <w:kern w:val="0"/>
-          <w:sz w:val="41"/>
-          <w:szCs w:val="41"/>
-        </w:rPr>
-      </w:pPr>
     </w:p>
     <w:p>
       <w:pPr>
@@ -1711,8 +1764,8 @@
           <w:rFonts w:ascii="VT323-Regular" w:cs="VT323-Regular"/>
           <w:color w:val="291B25"/>
           <w:kern w:val="0"/>
-          <w:sz w:val="41"/>
-          <w:szCs w:val="41"/>
+          <w:sz w:val="35"/>
+          <w:szCs w:val="35"/>
         </w:rPr>
       </w:pPr>
       <w:r>
@@ -1720,21 +1773,222 @@
           <w:rFonts w:ascii="VT323-Regular" w:cs="VT323-Regular"/>
           <w:color w:val="291B25"/>
           <w:kern w:val="0"/>
-          <w:sz w:val="41"/>
-          <w:szCs w:val="41"/>
-        </w:rPr>
+          <w:sz w:val="35"/>
+          <w:szCs w:val="35"/>
+        </w:rPr>
+        <w:lastRenderedPageBreak/>
         <w:t>Lose State</w:t>
       </w:r>
     </w:p>
     <w:p>
       <w:pPr>
         <w:pStyle w:val="ListParagraph"/>
-        <w:rPr>
-          <w:rFonts w:ascii="VT323-Regular" w:cs="VT323-Regular"/>
-          <w:color w:val="291B25"/>
-          <w:kern w:val="0"/>
-          <w:sz w:val="41"/>
-          <w:szCs w:val="41"/>
+        <w:spacing w:line="360" w:lineRule="auto"/>
+        <w:jc w:val="center"/>
+        <w:rPr>
+          <w:rFonts w:ascii="VT323-Regular" w:cs="VT323-Regular"/>
+          <w:color w:val="291B25"/>
+          <w:kern w:val="0"/>
+          <w:sz w:val="35"/>
+          <w:szCs w:val="35"/>
+        </w:rPr>
+      </w:pPr>
+      <w:r>
+        <w:rPr>
+          <w:rFonts w:ascii="VT323-Regular" w:cs="VT323-Regular"/>
+          <w:noProof/>
+          <w:color w:val="291B25"/>
+          <w:kern w:val="0"/>
+          <w:sz w:val="35"/>
+          <w:szCs w:val="35"/>
+        </w:rPr>
+        <w:drawing>
+          <wp:inline distT="0" distB="0" distL="0" distR="0" wp14:anchorId="2648AA55" wp14:editId="2E499AA0">
+            <wp:extent cx="3986521" cy="3986521"/>
+            <wp:effectExtent l="0" t="0" r="0" b="0"/>
+            <wp:docPr id="1053053979" name="Picture 2"/>
+            <wp:cNvGraphicFramePr>
+              <a:graphicFrameLocks xmlns:a="http://schemas.openxmlformats.org/drawingml/2006/main" noChangeAspect="1"/>
+            </wp:cNvGraphicFramePr>
+            <a:graphic xmlns:a="http://schemas.openxmlformats.org/drawingml/2006/main">
+              <a:graphicData uri="http://schemas.openxmlformats.org/drawingml/2006/picture">
+                <pic:pic xmlns:pic="http://schemas.openxmlformats.org/drawingml/2006/picture">
+                  <pic:nvPicPr>
+                    <pic:cNvPr id="0" name="Picture 2"/>
+                    <pic:cNvPicPr>
+                      <a:picLocks noChangeAspect="1" noChangeArrowheads="1"/>
+                    </pic:cNvPicPr>
+                  </pic:nvPicPr>
+                  <pic:blipFill>
+                    <a:blip r:embed="rId8" cstate="print">
+                      <a:extLst>
+                        <a:ext uri="{28A0092B-C50C-407E-A947-70E740481C1C}">
+                          <a14:useLocalDpi xmlns:a14="http://schemas.microsoft.com/office/drawing/2010/main" val="0"/>
+                        </a:ext>
+                      </a:extLst>
+                    </a:blip>
+                    <a:srcRect/>
+                    <a:stretch>
+                      <a:fillRect/>
+                    </a:stretch>
+                  </pic:blipFill>
+                  <pic:spPr bwMode="auto">
+                    <a:xfrm>
+                      <a:off x="0" y="0"/>
+                      <a:ext cx="3991549" cy="3991549"/>
+                    </a:xfrm>
+                    <a:prstGeom prst="rect">
+                      <a:avLst/>
+                    </a:prstGeom>
+                    <a:noFill/>
+                    <a:ln>
+                      <a:noFill/>
+                    </a:ln>
+                  </pic:spPr>
+                </pic:pic>
+              </a:graphicData>
+            </a:graphic>
+          </wp:inline>
+        </w:drawing>
+      </w:r>
+    </w:p>
+    <w:p>
+      <w:pPr>
+        <w:pStyle w:val="ListParagraph"/>
+        <w:spacing w:line="360" w:lineRule="auto"/>
+        <w:ind w:left="1080"/>
+        <w:rPr>
+          <w:rFonts w:ascii="VT323-Regular" w:cs="VT323-Regular"/>
+          <w:color w:val="291B25"/>
+          <w:kern w:val="0"/>
+          <w:sz w:val="35"/>
+          <w:szCs w:val="35"/>
+        </w:rPr>
+      </w:pPr>
+    </w:p>
+    <w:p>
+      <w:pPr>
+        <w:pStyle w:val="ListParagraph"/>
+        <w:spacing w:line="360" w:lineRule="auto"/>
+        <w:ind w:left="1080"/>
+        <w:rPr>
+          <w:rFonts w:ascii="VT323-Regular" w:cs="VT323-Regular"/>
+          <w:color w:val="291B25"/>
+          <w:kern w:val="0"/>
+          <w:sz w:val="35"/>
+          <w:szCs w:val="35"/>
+        </w:rPr>
+      </w:pPr>
+    </w:p>
+    <w:p>
+      <w:pPr>
+        <w:pStyle w:val="ListParagraph"/>
+        <w:spacing w:line="360" w:lineRule="auto"/>
+        <w:ind w:left="1080"/>
+        <w:rPr>
+          <w:rFonts w:ascii="VT323-Regular" w:cs="VT323-Regular"/>
+          <w:color w:val="291B25"/>
+          <w:kern w:val="0"/>
+          <w:sz w:val="35"/>
+          <w:szCs w:val="35"/>
+        </w:rPr>
+      </w:pPr>
+    </w:p>
+    <w:p>
+      <w:pPr>
+        <w:pStyle w:val="ListParagraph"/>
+        <w:spacing w:line="360" w:lineRule="auto"/>
+        <w:ind w:left="1080"/>
+        <w:rPr>
+          <w:rFonts w:ascii="VT323-Regular" w:cs="VT323-Regular"/>
+          <w:color w:val="291B25"/>
+          <w:kern w:val="0"/>
+          <w:sz w:val="35"/>
+          <w:szCs w:val="35"/>
+        </w:rPr>
+      </w:pPr>
+    </w:p>
+    <w:p>
+      <w:pPr>
+        <w:pStyle w:val="ListParagraph"/>
+        <w:spacing w:line="360" w:lineRule="auto"/>
+        <w:ind w:left="1080"/>
+        <w:rPr>
+          <w:rFonts w:ascii="VT323-Regular" w:cs="VT323-Regular"/>
+          <w:color w:val="291B25"/>
+          <w:kern w:val="0"/>
+          <w:sz w:val="35"/>
+          <w:szCs w:val="35"/>
+        </w:rPr>
+      </w:pPr>
+    </w:p>
+    <w:p>
+      <w:pPr>
+        <w:pStyle w:val="ListParagraph"/>
+        <w:spacing w:line="360" w:lineRule="auto"/>
+        <w:ind w:left="1080"/>
+        <w:rPr>
+          <w:rFonts w:ascii="VT323-Regular" w:cs="VT323-Regular"/>
+          <w:color w:val="291B25"/>
+          <w:kern w:val="0"/>
+          <w:sz w:val="35"/>
+          <w:szCs w:val="35"/>
+        </w:rPr>
+      </w:pPr>
+    </w:p>
+    <w:p>
+      <w:pPr>
+        <w:pStyle w:val="ListParagraph"/>
+        <w:spacing w:line="360" w:lineRule="auto"/>
+        <w:ind w:left="1080"/>
+        <w:rPr>
+          <w:rFonts w:ascii="VT323-Regular" w:cs="VT323-Regular"/>
+          <w:color w:val="291B25"/>
+          <w:kern w:val="0"/>
+          <w:sz w:val="35"/>
+          <w:szCs w:val="35"/>
+        </w:rPr>
+      </w:pPr>
+    </w:p>
+    <w:p>
+      <w:pPr>
+        <w:pStyle w:val="ListParagraph"/>
+        <w:spacing w:line="360" w:lineRule="auto"/>
+        <w:ind w:left="1080"/>
+        <w:rPr>
+          <w:rFonts w:ascii="VT323-Regular" w:cs="VT323-Regular"/>
+          <w:color w:val="291B25"/>
+          <w:kern w:val="0"/>
+          <w:sz w:val="35"/>
+          <w:szCs w:val="35"/>
+        </w:rPr>
+      </w:pPr>
+    </w:p>
+    <w:p>
+      <w:pPr>
+        <w:pStyle w:val="ListParagraph"/>
+        <w:spacing w:line="360" w:lineRule="auto"/>
+        <w:ind w:left="1080"/>
+        <w:rPr>
+          <w:rFonts w:ascii="VT323-Regular" w:cs="VT323-Regular"/>
+          <w:color w:val="291B25"/>
+          <w:kern w:val="0"/>
+          <w:sz w:val="35"/>
+          <w:szCs w:val="35"/>
+        </w:rPr>
+      </w:pPr>
+    </w:p>
+    <w:p>
+      <w:pPr>
+        <w:pStyle w:val="ListParagraph"/>
+        <w:spacing w:line="360" w:lineRule="auto"/>
+        <w:ind w:left="1080"/>
+        <w:rPr>
+          <w:rFonts w:ascii="VT323-Regular" w:cs="VT323-Regular"/>
+          <w:color w:val="291B25"/>
+          <w:kern w:val="0"/>
+          <w:sz w:val="35"/>
+          <w:szCs w:val="35"/>
         </w:rPr>
       </w:pPr>
     </w:p>
@@ -1750,8 +2004,8 @@
           <w:rFonts w:ascii="VT323-Regular" w:cs="VT323-Regular"/>
           <w:color w:val="291B25"/>
           <w:kern w:val="0"/>
-          <w:sz w:val="41"/>
-          <w:szCs w:val="41"/>
+          <w:sz w:val="35"/>
+          <w:szCs w:val="35"/>
         </w:rPr>
       </w:pPr>
       <w:r>
@@ -1759,11 +2013,26 @@
           <w:rFonts w:ascii="VT323-Regular" w:cs="VT323-Regular"/>
           <w:color w:val="291B25"/>
           <w:kern w:val="0"/>
-          <w:sz w:val="41"/>
-          <w:szCs w:val="41"/>
-        </w:rPr>
+          <w:sz w:val="35"/>
+          <w:szCs w:val="35"/>
+        </w:rPr>
+        <w:lastRenderedPageBreak/>
         <w:t>Game Screenshots</w:t>
       </w:r>
+    </w:p>
+    <w:p>
+      <w:pPr>
+        <w:pStyle w:val="ListParagraph"/>
+        <w:spacing w:line="360" w:lineRule="auto"/>
+        <w:ind w:left="1080"/>
+        <w:rPr>
+          <w:rFonts w:ascii="VT323-Regular" w:cs="VT323-Regular"/>
+          <w:color w:val="291B25"/>
+          <w:kern w:val="0"/>
+          <w:sz w:val="35"/>
+          <w:szCs w:val="35"/>
+        </w:rPr>
+      </w:pPr>
     </w:p>
     <w:sectPr>
       <w:pgSz w:w="12240" w:h="15840"/>

</xml_diff>

<commit_message>
Add a radio system to the car
</commit_message>
<xml_diff>
--- a/Reports/Team 10 Report.docx
+++ b/Reports/Team 10 Report.docx
@@ -654,6 +654,50 @@
               </w:rPr>
               <w:t>Battery handler System, Delivery System</w:t>
             </w:r>
+            <w:r>
+              <w:rPr>
+                <w:rFonts w:ascii="VT323-Regular" w:cs="VT323-Regular"/>
+                <w:color w:val="291B25"/>
+                <w:kern w:val="0"/>
+                <w:sz w:val="33"/>
+                <w:szCs w:val="33"/>
+              </w:rPr>
+              <w:t>,</w:t>
+            </w:r>
+          </w:p>
+          <w:p>
+            <w:pPr>
+              <w:jc w:val="center"/>
+              <w:rPr>
+                <w:rFonts w:ascii="VT323-Regular" w:cs="VT323-Regular"/>
+                <w:color w:val="291B25"/>
+                <w:kern w:val="0"/>
+                <w:sz w:val="33"/>
+                <w:szCs w:val="33"/>
+              </w:rPr>
+            </w:pPr>
+            <w:r>
+              <w:rPr>
+                <w:rFonts w:ascii="VT323-Regular" w:cs="VT323-Regular"/>
+                <w:color w:val="291B25"/>
+                <w:kern w:val="0"/>
+                <w:sz w:val="33"/>
+                <w:szCs w:val="33"/>
+              </w:rPr>
+              <w:t>Radio System</w:t>
+            </w:r>
+          </w:p>
+          <w:p>
+            <w:pPr>
+              <w:jc w:val="center"/>
+              <w:rPr>
+                <w:rFonts w:ascii="VT323-Regular" w:cs="VT323-Regular"/>
+                <w:color w:val="291B25"/>
+                <w:kern w:val="0"/>
+                <w:sz w:val="33"/>
+                <w:szCs w:val="33"/>
+              </w:rPr>
+            </w:pPr>
           </w:p>
         </w:tc>
       </w:tr>
@@ -719,8 +763,18 @@
                 <w:sz w:val="40"/>
                 <w:szCs w:val="40"/>
               </w:rPr>
-              <w:t>Abdelrahman Hamdy</w:t>
-            </w:r>
+              <w:t xml:space="preserve">Abdelrahman </w:t>
+            </w:r>
+            <w:proofErr w:type="spellStart"/>
+            <w:r>
+              <w:rPr>
+                <w:rFonts w:asciiTheme="majorBidi" w:hAnsiTheme="majorBidi" w:cstheme="majorBidi"/>
+                <w:sz w:val="40"/>
+                <w:szCs w:val="40"/>
+              </w:rPr>
+              <w:t>Hamdy</w:t>
+            </w:r>
+            <w:proofErr w:type="spellEnd"/>
           </w:p>
         </w:tc>
         <w:tc>
@@ -992,9 +1046,18 @@
                 <w:sz w:val="40"/>
                 <w:szCs w:val="40"/>
               </w:rPr>
-              <w:lastRenderedPageBreak/>
-              <w:t>Abdelrahman Noaman</w:t>
-            </w:r>
+              <w:t xml:space="preserve">Abdelrahman </w:t>
+            </w:r>
+            <w:proofErr w:type="spellStart"/>
+            <w:r>
+              <w:rPr>
+                <w:rFonts w:asciiTheme="majorBidi" w:hAnsiTheme="majorBidi" w:cstheme="majorBidi"/>
+                <w:sz w:val="40"/>
+                <w:szCs w:val="40"/>
+              </w:rPr>
+              <w:t>Noaman</w:t>
+            </w:r>
+            <w:proofErr w:type="spellEnd"/>
           </w:p>
         </w:tc>
         <w:tc>
@@ -1241,8 +1304,18 @@
                 <w:sz w:val="40"/>
                 <w:szCs w:val="40"/>
               </w:rPr>
-              <w:t>Yousef Khaled Alwaer</w:t>
-            </w:r>
+              <w:t xml:space="preserve">Yousef Khaled </w:t>
+            </w:r>
+            <w:proofErr w:type="spellStart"/>
+            <w:r>
+              <w:rPr>
+                <w:rFonts w:asciiTheme="majorBidi" w:hAnsiTheme="majorBidi" w:cstheme="majorBidi"/>
+                <w:sz w:val="40"/>
+                <w:szCs w:val="40"/>
+              </w:rPr>
+              <w:t>Alwaer</w:t>
+            </w:r>
+            <w:proofErr w:type="spellEnd"/>
           </w:p>
         </w:tc>
         <w:tc>
@@ -1550,7 +1623,6 @@
           <w:sz w:val="41"/>
           <w:szCs w:val="41"/>
         </w:rPr>
-        <w:lastRenderedPageBreak/>
         <w:t>Screen Shots</w:t>
       </w:r>
     </w:p>
@@ -1702,6 +1774,7 @@
           <w:sz w:val="41"/>
           <w:szCs w:val="41"/>
         </w:rPr>
+        <w:lastRenderedPageBreak/>
         <w:drawing>
           <wp:inline distT="0" distB="0" distL="0" distR="0" wp14:anchorId="4005632E" wp14:editId="7C315EF1">
             <wp:extent cx="3815482" cy="3815482"/>
@@ -1776,7 +1849,6 @@
           <w:sz w:val="35"/>
           <w:szCs w:val="35"/>
         </w:rPr>
-        <w:lastRenderedPageBreak/>
         <w:t>Lose State</w:t>
       </w:r>
     </w:p>
@@ -2016,7 +2088,6 @@
           <w:sz w:val="35"/>
           <w:szCs w:val="35"/>
         </w:rPr>
-        <w:lastRenderedPageBreak/>
         <w:t>Game Screenshots</w:t>
       </w:r>
     </w:p>

</xml_diff>